<commit_message>
Updated for iOS Build, tweaks
</commit_message>
<xml_diff>
--- a/NDevlinHW2PtD_NewFeatures.docx
+++ b/NDevlinHW2PtD_NewFeatures.docx
@@ -458,6 +458,71 @@
         </w:rPr>
         <w:t xml:space="preserve"> using this power-up effectively is very important to be able to use the game. This is represented visually by the ship flashing. </w:t>
       </w:r>
+    </w:p>
+    <w:p>
+      <w:pPr>
+        <w:spacing w:after="0" w:line="360" w:lineRule="auto"/>
+        <w:rPr>
+          <w:rFonts w:eastAsia="Times New Roman" w:cstheme="minorHAnsi"/>
+          <w:sz w:val="24"/>
+          <w:szCs w:val="24"/>
+        </w:rPr>
+      </w:pPr>
+    </w:p>
+    <w:p>
+      <w:pPr>
+        <w:spacing w:after="0" w:line="360" w:lineRule="auto"/>
+        <w:rPr>
+          <w:rFonts w:eastAsia="Times New Roman" w:cstheme="minorHAnsi"/>
+          <w:sz w:val="24"/>
+          <w:szCs w:val="24"/>
+        </w:rPr>
+      </w:pPr>
+      <w:r>
+        <w:rPr>
+          <w:rFonts w:eastAsia="Times New Roman" w:cstheme="minorHAnsi"/>
+          <w:sz w:val="24"/>
+          <w:szCs w:val="24"/>
+        </w:rPr>
+        <w:t>Note: Feature from Part C: Press the C button to change from overhead view to 3</w:t>
+      </w:r>
+      <w:r>
+        <w:rPr>
+          <w:rFonts w:eastAsia="Times New Roman" w:cstheme="minorHAnsi"/>
+          <w:sz w:val="24"/>
+          <w:szCs w:val="24"/>
+          <w:vertAlign w:val="superscript"/>
+        </w:rPr>
+        <w:t>rd</w:t>
+      </w:r>
+      <w:r>
+        <w:rPr>
+          <w:rFonts w:eastAsia="Times New Roman" w:cstheme="minorHAnsi"/>
+          <w:sz w:val="24"/>
+          <w:szCs w:val="24"/>
+        </w:rPr>
+        <w:t xml:space="preserve"> person 3D view</w:t>
+      </w:r>
+    </w:p>
+    <w:p>
+      <w:pPr>
+        <w:spacing w:after="0" w:line="360" w:lineRule="auto"/>
+        <w:rPr>
+          <w:rFonts w:eastAsia="Times New Roman" w:cstheme="minorHAnsi"/>
+          <w:sz w:val="24"/>
+          <w:szCs w:val="24"/>
+        </w:rPr>
+      </w:pPr>
+    </w:p>
+    <w:p>
+      <w:pPr>
+        <w:spacing w:after="0" w:line="360" w:lineRule="auto"/>
+        <w:rPr>
+          <w:rFonts w:eastAsia="Times New Roman" w:cstheme="minorHAnsi"/>
+          <w:sz w:val="24"/>
+          <w:szCs w:val="24"/>
+        </w:rPr>
+      </w:pPr>
     </w:p>
     <w:p>
       <w:pPr>

</xml_diff>